<commit_message>
Updated Session Notes with git links
</commit_message>
<xml_diff>
--- a/AllSessionNotes/Session Notes-Siemens-C#-Python-Oct 2025.docx
+++ b/AllSessionNotes/Session Notes-Siemens-C#-Python-Oct 2025.docx
@@ -192,15 +192,73 @@
     </w:p>
     <w:p>
       <w:pPr>
-        <w:rPr/>
-      </w:pPr>
-      <w:r>
-        <w:rPr>
+        <w:rPr>
+          <w:color w:val="1155cc"/>
+          <w:u w:val="single"/>
+        </w:rPr>
+      </w:pPr>
+      <w:r>
+        <w:rPr>
+          <w:b w:val="1"/>
           <w:rtl w:val="0"/>
         </w:rPr>
         <w:t xml:space="preserve">Session Notes, C# &amp; Selenium Project - </w:t>
       </w:r>
-      <w:hyperlink r:id="rId7">
+      <w:r>
+        <w:rPr>
+          <w:b w:val="1"/>
+          <w:color w:val="222222"/>
+          <w:rtl w:val="0"/>
+        </w:rPr>
+        <w:t xml:space="preserve">C# Concepts</w:t>
+        <w:br w:type="textWrapping"/>
+      </w:r>
+      <w:r>
+        <w:rPr>
+          <w:b w:val="1"/>
+          <w:color w:val="222222"/>
+        </w:rPr>
+        <w:drawing>
+          <wp:inline distB="114300" distT="114300" distL="114300" distR="114300">
+            <wp:extent cx="165100" cy="165100"/>
+            <wp:effectExtent b="0" l="0" r="0" t="0"/>
+            <wp:docPr descr="🔗" id="5" name="image1.png"/>
+            <a:graphic>
+              <a:graphicData uri="http://schemas.openxmlformats.org/drawingml/2006/picture">
+                <pic:pic>
+                  <pic:nvPicPr>
+                    <pic:cNvPr descr="🔗" id="0" name="image1.png"/>
+                    <pic:cNvPicPr preferRelativeResize="0"/>
+                  </pic:nvPicPr>
+                  <pic:blipFill>
+                    <a:blip r:embed="rId7"/>
+                    <a:srcRect b="0" l="0" r="0" t="0"/>
+                    <a:stretch>
+                      <a:fillRect/>
+                    </a:stretch>
+                  </pic:blipFill>
+                  <pic:spPr>
+                    <a:xfrm>
+                      <a:off x="0" y="0"/>
+                      <a:ext cx="165100" cy="165100"/>
+                    </a:xfrm>
+                    <a:prstGeom prst="rect"/>
+                    <a:ln/>
+                  </pic:spPr>
+                </pic:pic>
+              </a:graphicData>
+            </a:graphic>
+          </wp:inline>
+        </w:drawing>
+      </w:r>
+      <w:r>
+        <w:rPr>
+          <w:color w:val="222222"/>
+          <w:rtl w:val="0"/>
+        </w:rPr>
+        <w:t xml:space="preserve"> </w:t>
+      </w:r>
+      <w:hyperlink r:id="rId8">
         <w:r>
           <w:rPr>
             <w:color w:val="1155cc"/>
@@ -218,25 +276,67 @@
     </w:p>
     <w:p>
       <w:pPr>
-        <w:rPr/>
-      </w:pPr>
-      <w:r>
-        <w:rPr>
-          <w:rtl w:val="0"/>
-        </w:rPr>
-      </w:r>
-    </w:p>
-    <w:p>
-      <w:pPr>
-        <w:rPr/>
-      </w:pPr>
-      <w:r>
-        <w:rPr>
-          <w:rtl w:val="0"/>
-        </w:rPr>
-        <w:t xml:space="preserve">Framework - </w:t>
-      </w:r>
-      <w:hyperlink r:id="rId8">
+        <w:shd w:fill="ffffff" w:val="clear"/>
+        <w:rPr>
+          <w:color w:val="1155cc"/>
+          <w:u w:val="single"/>
+        </w:rPr>
+      </w:pPr>
+      <w:r>
+        <w:rPr>
+          <w:b w:val="1"/>
+          <w:color w:val="222222"/>
+          <w:rtl w:val="0"/>
+        </w:rPr>
+        <w:t xml:space="preserve">C# Hybrid Framework</w:t>
+        <w:br w:type="textWrapping"/>
+      </w:r>
+      <w:r>
+        <w:rPr>
+          <w:b w:val="1"/>
+          <w:color w:val="222222"/>
+        </w:rPr>
+        <w:drawing>
+          <wp:inline distB="114300" distT="114300" distL="114300" distR="114300">
+            <wp:extent cx="165100" cy="165100"/>
+            <wp:effectExtent b="0" l="0" r="0" t="0"/>
+            <wp:docPr descr="🔗" id="2" name="image4.png"/>
+            <a:graphic>
+              <a:graphicData uri="http://schemas.openxmlformats.org/drawingml/2006/picture">
+                <pic:pic>
+                  <pic:nvPicPr>
+                    <pic:cNvPr descr="🔗" id="0" name="image4.png"/>
+                    <pic:cNvPicPr preferRelativeResize="0"/>
+                  </pic:nvPicPr>
+                  <pic:blipFill>
+                    <a:blip r:embed="rId7"/>
+                    <a:srcRect b="0" l="0" r="0" t="0"/>
+                    <a:stretch>
+                      <a:fillRect/>
+                    </a:stretch>
+                  </pic:blipFill>
+                  <pic:spPr>
+                    <a:xfrm>
+                      <a:off x="0" y="0"/>
+                      <a:ext cx="165100" cy="165100"/>
+                    </a:xfrm>
+                    <a:prstGeom prst="rect"/>
+                    <a:ln/>
+                  </pic:spPr>
+                </pic:pic>
+              </a:graphicData>
+            </a:graphic>
+          </wp:inline>
+        </w:drawing>
+      </w:r>
+      <w:r>
+        <w:rPr>
+          <w:color w:val="222222"/>
+          <w:rtl w:val="0"/>
+        </w:rPr>
+        <w:t xml:space="preserve"> </w:t>
+      </w:r>
+      <w:hyperlink r:id="rId9">
         <w:r>
           <w:rPr>
             <w:color w:val="1155cc"/>
@@ -254,30 +354,145 @@
     </w:p>
     <w:p>
       <w:pPr>
-        <w:rPr/>
-      </w:pPr>
-      <w:r>
-        <w:rPr>
-          <w:rtl w:val="0"/>
-        </w:rPr>
-      </w:r>
-    </w:p>
-    <w:p>
-      <w:pPr>
-        <w:rPr/>
-      </w:pPr>
-      <w:r>
-        <w:rPr>
-          <w:rtl w:val="0"/>
-        </w:rPr>
-        <w:t xml:space="preserve">Python Pytest</w:t>
-      </w:r>
-    </w:p>
-    <w:p>
-      <w:pPr>
-        <w:rPr/>
-      </w:pPr>
-      <w:hyperlink r:id="rId9">
+        <w:shd w:fill="ffffff" w:val="clear"/>
+        <w:rPr>
+          <w:color w:val="1155cc"/>
+          <w:u w:val="single"/>
+        </w:rPr>
+      </w:pPr>
+      <w:r>
+        <w:rPr>
+          <w:b w:val="1"/>
+          <w:color w:val="222222"/>
+          <w:rtl w:val="0"/>
+        </w:rPr>
+        <w:t xml:space="preserve">Python - Playwright</w:t>
+        <w:br w:type="textWrapping"/>
+      </w:r>
+      <w:r>
+        <w:rPr>
+          <w:b w:val="1"/>
+          <w:color w:val="222222"/>
+        </w:rPr>
+        <w:drawing>
+          <wp:inline distB="114300" distT="114300" distL="114300" distR="114300">
+            <wp:extent cx="165100" cy="165100"/>
+            <wp:effectExtent b="0" l="0" r="0" t="0"/>
+            <wp:docPr descr="🔗" id="6" name="image3.png"/>
+            <a:graphic>
+              <a:graphicData uri="http://schemas.openxmlformats.org/drawingml/2006/picture">
+                <pic:pic>
+                  <pic:nvPicPr>
+                    <pic:cNvPr descr="🔗" id="0" name="image3.png"/>
+                    <pic:cNvPicPr preferRelativeResize="0"/>
+                  </pic:nvPicPr>
+                  <pic:blipFill>
+                    <a:blip r:embed="rId7"/>
+                    <a:srcRect b="0" l="0" r="0" t="0"/>
+                    <a:stretch>
+                      <a:fillRect/>
+                    </a:stretch>
+                  </pic:blipFill>
+                  <pic:spPr>
+                    <a:xfrm>
+                      <a:off x="0" y="0"/>
+                      <a:ext cx="165100" cy="165100"/>
+                    </a:xfrm>
+                    <a:prstGeom prst="rect"/>
+                    <a:ln/>
+                  </pic:spPr>
+                </pic:pic>
+              </a:graphicData>
+            </a:graphic>
+          </wp:inline>
+        </w:drawing>
+      </w:r>
+      <w:r>
+        <w:rPr>
+          <w:color w:val="222222"/>
+          <w:rtl w:val="0"/>
+        </w:rPr>
+        <w:t xml:space="preserve"> </w:t>
+      </w:r>
+      <w:hyperlink r:id="rId10">
+        <w:r>
+          <w:rPr>
+            <w:color w:val="1155cc"/>
+            <w:u w:val="single"/>
+            <w:rtl w:val="0"/>
+          </w:rPr>
+          <w:t xml:space="preserve">https://github.com/balaji-githubstore/python-playwright-siemens-oct-2025.git</w:t>
+        </w:r>
+      </w:hyperlink>
+      <w:r>
+        <w:rPr>
+          <w:rtl w:val="0"/>
+        </w:rPr>
+      </w:r>
+    </w:p>
+    <w:p>
+      <w:pPr>
+        <w:shd w:fill="ffffff" w:val="clear"/>
+        <w:rPr>
+          <w:color w:val="1155cc"/>
+          <w:u w:val="single"/>
+        </w:rPr>
+      </w:pPr>
+      <w:r>
+        <w:rPr>
+          <w:b w:val="1"/>
+          <w:color w:val="222222"/>
+          <w:rtl w:val="0"/>
+        </w:rPr>
+        <w:t xml:space="preserve">Python - Pytest - Playwright</w:t>
+        <w:br w:type="textWrapping"/>
+      </w:r>
+      <w:r>
+        <w:rPr>
+          <w:b w:val="1"/>
+          <w:color w:val="222222"/>
+        </w:rPr>
+        <w:drawing>
+          <wp:inline distB="114300" distT="114300" distL="114300" distR="114300">
+            <wp:extent cx="165100" cy="165100"/>
+            <wp:effectExtent b="0" l="0" r="0" t="0"/>
+            <wp:docPr descr="🔗" id="4" name="image2.png"/>
+            <a:graphic>
+              <a:graphicData uri="http://schemas.openxmlformats.org/drawingml/2006/picture">
+                <pic:pic>
+                  <pic:nvPicPr>
+                    <pic:cNvPr descr="🔗" id="0" name="image2.png"/>
+                    <pic:cNvPicPr preferRelativeResize="0"/>
+                  </pic:nvPicPr>
+                  <pic:blipFill>
+                    <a:blip r:embed="rId7"/>
+                    <a:srcRect b="0" l="0" r="0" t="0"/>
+                    <a:stretch>
+                      <a:fillRect/>
+                    </a:stretch>
+                  </pic:blipFill>
+                  <pic:spPr>
+                    <a:xfrm>
+                      <a:off x="0" y="0"/>
+                      <a:ext cx="165100" cy="165100"/>
+                    </a:xfrm>
+                    <a:prstGeom prst="rect"/>
+                    <a:ln/>
+                  </pic:spPr>
+                </pic:pic>
+              </a:graphicData>
+            </a:graphic>
+          </wp:inline>
+        </w:drawing>
+      </w:r>
+      <w:r>
+        <w:rPr>
+          <w:color w:val="222222"/>
+          <w:rtl w:val="0"/>
+        </w:rPr>
+        <w:t xml:space="preserve"> </w:t>
+      </w:r>
+      <w:hyperlink r:id="rId11">
         <w:r>
           <w:rPr>
             <w:color w:val="1155cc"/>
@@ -295,6 +510,94 @@
     </w:p>
     <w:p>
       <w:pPr>
+        <w:shd w:fill="ffffff" w:val="clear"/>
+        <w:rPr>
+          <w:color w:val="1155cc"/>
+          <w:u w:val="single"/>
+        </w:rPr>
+      </w:pPr>
+      <w:r>
+        <w:rPr>
+          <w:b w:val="1"/>
+          <w:color w:val="222222"/>
+          <w:rtl w:val="0"/>
+        </w:rPr>
+        <w:t xml:space="preserve">C# Hybrid Framework - OpenEMR (Re-design)</w:t>
+        <w:br w:type="textWrapping"/>
+      </w:r>
+      <w:r>
+        <w:rPr>
+          <w:b w:val="1"/>
+          <w:color w:val="222222"/>
+        </w:rPr>
+        <w:drawing>
+          <wp:inline distB="114300" distT="114300" distL="114300" distR="114300">
+            <wp:extent cx="165100" cy="165100"/>
+            <wp:effectExtent b="0" l="0" r="0" t="0"/>
+            <wp:docPr descr="🔗" id="1" name="image5.png"/>
+            <a:graphic>
+              <a:graphicData uri="http://schemas.openxmlformats.org/drawingml/2006/picture">
+                <pic:pic>
+                  <pic:nvPicPr>
+                    <pic:cNvPr descr="🔗" id="0" name="image5.png"/>
+                    <pic:cNvPicPr preferRelativeResize="0"/>
+                  </pic:nvPicPr>
+                  <pic:blipFill>
+                    <a:blip r:embed="rId7"/>
+                    <a:srcRect b="0" l="0" r="0" t="0"/>
+                    <a:stretch>
+                      <a:fillRect/>
+                    </a:stretch>
+                  </pic:blipFill>
+                  <pic:spPr>
+                    <a:xfrm>
+                      <a:off x="0" y="0"/>
+                      <a:ext cx="165100" cy="165100"/>
+                    </a:xfrm>
+                    <a:prstGeom prst="rect"/>
+                    <a:ln/>
+                  </pic:spPr>
+                </pic:pic>
+              </a:graphicData>
+            </a:graphic>
+          </wp:inline>
+        </w:drawing>
+      </w:r>
+      <w:r>
+        <w:rPr>
+          <w:color w:val="222222"/>
+          <w:rtl w:val="0"/>
+        </w:rPr>
+        <w:t xml:space="preserve"> </w:t>
+      </w:r>
+      <w:hyperlink r:id="rId12">
+        <w:r>
+          <w:rPr>
+            <w:color w:val="1155cc"/>
+            <w:u w:val="single"/>
+            <w:rtl w:val="0"/>
+          </w:rPr>
+          <w:t xml:space="preserve">https://github.com/balaji-githubstore/csharp-hybrid-framework2-siemens-oct-2025.git</w:t>
+        </w:r>
+      </w:hyperlink>
+      <w:r>
+        <w:rPr>
+          <w:rtl w:val="0"/>
+        </w:rPr>
+      </w:r>
+    </w:p>
+    <w:p>
+      <w:pPr>
+        <w:rPr/>
+      </w:pPr>
+      <w:r>
+        <w:rPr>
+          <w:rtl w:val="0"/>
+        </w:rPr>
+      </w:r>
+    </w:p>
+    <w:p>
+      <w:pPr>
         <w:rPr/>
       </w:pPr>
       <w:r>
@@ -343,7 +646,7 @@
         </w:rPr>
         <w:t xml:space="preserve">Selenium - </w:t>
       </w:r>
-      <w:hyperlink r:id="rId10">
+      <w:hyperlink r:id="rId13">
         <w:r>
           <w:rPr>
             <w:color w:val="1155cc"/>
@@ -6649,7 +6952,7 @@
         </w:rPr>
         <w:t xml:space="preserve">git remote add origin1 </w:t>
       </w:r>
-      <w:hyperlink r:id="rId11">
+      <w:hyperlink r:id="rId14">
         <w:r>
           <w:rPr>
             <w:rFonts w:ascii="Courier New" w:cs="Courier New" w:eastAsia="Courier New" w:hAnsi="Courier New"/>
@@ -7373,7 +7676,7 @@
           <w:u w:val="none"/>
         </w:rPr>
       </w:pPr>
-      <w:hyperlink r:id="rId12">
+      <w:hyperlink r:id="rId15">
         <w:r>
           <w:rPr>
             <w:color w:val="1155cc"/>
@@ -8781,16 +9084,16 @@
           <wp:inline distB="114300" distT="114300" distL="114300" distR="114300">
             <wp:extent cx="5943600" cy="3340100"/>
             <wp:effectExtent b="0" l="0" r="0" t="0"/>
-            <wp:docPr id="1" name="image1.png"/>
+            <wp:docPr id="7" name="image6.png"/>
             <a:graphic>
               <a:graphicData uri="http://schemas.openxmlformats.org/drawingml/2006/picture">
                 <pic:pic>
                   <pic:nvPicPr>
-                    <pic:cNvPr id="0" name="image1.png"/>
+                    <pic:cNvPr id="0" name="image6.png"/>
                     <pic:cNvPicPr preferRelativeResize="0"/>
                   </pic:nvPicPr>
                   <pic:blipFill>
-                    <a:blip r:embed="rId13"/>
+                    <a:blip r:embed="rId16"/>
                     <a:srcRect b="0" l="0" r="0" t="0"/>
                     <a:stretch>
                       <a:fillRect/>
@@ -8899,7 +9202,7 @@
         </w:rPr>
         <w:t xml:space="preserve">Navigate onto </w:t>
       </w:r>
-      <w:hyperlink r:id="rId14">
+      <w:hyperlink r:id="rId17">
         <w:r>
           <w:rPr>
             <w:color w:val="1155cc"/>
@@ -10020,7 +10323,7 @@
         </w:rPr>
         <w:t xml:space="preserve">Navigate to</w:t>
       </w:r>
-      <w:hyperlink r:id="rId15">
+      <w:hyperlink r:id="rId18">
         <w:r>
           <w:rPr>
             <w:rtl w:val="0"/>
@@ -10028,7 +10331,7 @@
           <w:t xml:space="preserve"> </w:t>
         </w:r>
       </w:hyperlink>
-      <w:hyperlink r:id="rId16">
+      <w:hyperlink r:id="rId19">
         <w:r>
           <w:rPr>
             <w:color w:val="1155cc"/>
@@ -10188,7 +10491,7 @@
           <w:u w:val="none"/>
         </w:rPr>
       </w:pPr>
-      <w:hyperlink r:id="rId17">
+      <w:hyperlink r:id="rId20">
         <w:r>
           <w:rPr>
             <w:color w:val="1155cc"/>
@@ -10759,7 +11062,7 @@
           <w:u w:val="none"/>
         </w:rPr>
       </w:pPr>
-      <w:hyperlink r:id="rId18">
+      <w:hyperlink r:id="rId21">
         <w:r>
           <w:rPr>
             <w:color w:val="1155cc"/>
@@ -11414,16 +11717,16 @@
           <wp:inline distB="114300" distT="114300" distL="114300" distR="114300">
             <wp:extent cx="5943600" cy="3340100"/>
             <wp:effectExtent b="0" l="0" r="0" t="0"/>
-            <wp:docPr id="2" name="image2.png"/>
+            <wp:docPr id="3" name="image7.png"/>
             <a:graphic>
               <a:graphicData uri="http://schemas.openxmlformats.org/drawingml/2006/picture">
                 <pic:pic>
                   <pic:nvPicPr>
-                    <pic:cNvPr id="0" name="image2.png"/>
+                    <pic:cNvPr id="0" name="image7.png"/>
                     <pic:cNvPicPr preferRelativeResize="0"/>
                   </pic:nvPicPr>
                   <pic:blipFill>
-                    <a:blip r:embed="rId19"/>
+                    <a:blip r:embed="rId22"/>
                     <a:srcRect b="0" l="0" r="0" t="0"/>
                     <a:stretch>
                       <a:fillRect/>

</xml_diff>